<commit_message>
Presupuesto por tareas, VAN y TIR hechos
</commit_message>
<xml_diff>
--- a/Practica_4/Presupuesto Conceptos.docx
+++ b/Practica_4/Presupuesto Conceptos.docx
@@ -234,8 +234,9 @@
           <w:lang w:val="pt-PT"/>
         </w:rPr>
         <w:sectPr>
-          <w:footerReference w:type="default" r:id="rId8"/>
-          <w:footerReference w:type="first" r:id="rId9"/>
+          <w:headerReference w:type="default" r:id="rId8"/>
+          <w:footerReference w:type="default" r:id="rId9"/>
+          <w:footerReference w:type="first" r:id="rId10"/>
           <w:pgSz w:w="11906" w:h="16838"/>
           <w:pgMar w:top="1418" w:right="1701" w:bottom="1418" w:left="1701" w:header="708" w:footer="708" w:gutter="0"/>
           <w:cols w:space="708"/>
@@ -3175,12 +3176,21 @@
                 <w:szCs w:val="36"/>
               </w:rPr>
             </w:pPr>
+            <w:proofErr w:type="spellStart"/>
             <w:r>
               <w:rPr>
                 <w:sz w:val="24"/>
                 <w:szCs w:val="36"/>
               </w:rPr>
-              <w:t xml:space="preserve">Product </w:t>
+              <w:t>Product</w:t>
+            </w:r>
+            <w:proofErr w:type="spellEnd"/>
+            <w:r>
+              <w:rPr>
+                <w:sz w:val="24"/>
+                <w:szCs w:val="36"/>
+              </w:rPr>
+              <w:t xml:space="preserve"> </w:t>
             </w:r>
             <w:proofErr w:type="spellStart"/>
             <w:r>
@@ -4318,6 +4328,7 @@
         <w:docPartUnique/>
       </w:docPartObj>
     </w:sdtPr>
+    <w:sdtEndPr/>
     <w:sdtContent>
       <w:p>
         <w:pPr>
@@ -4338,7 +4349,7 @@
             <w:noProof/>
             <w:lang w:val="pt-PT"/>
           </w:rPr>
-          <w:t>3</w:t>
+          <w:t>4</w:t>
         </w:r>
         <w:r>
           <w:fldChar w:fldCharType="end"/>
@@ -4413,19 +4424,7 @@
           <w:rPr>
             <w:rStyle w:val="Hiperligao"/>
           </w:rPr>
-          <w:t>http://www.expansion.com/expansion-empleo/empleo</w:t>
-        </w:r>
-        <w:r>
-          <w:rPr>
-            <w:rStyle w:val="Hiperligao"/>
-          </w:rPr>
-          <w:t>/</w:t>
-        </w:r>
-        <w:r>
-          <w:rPr>
-            <w:rStyle w:val="Hiperligao"/>
-          </w:rPr>
-          <w:t>2018/05/10/5af434a6e5fdea603f8b45b7.html</w:t>
+          <w:t>http://www.expansion.com/expansion-empleo/empleo/2018/05/10/5af434a6e5fdea603f8b45b7.html</w:t>
         </w:r>
       </w:hyperlink>
     </w:p>
@@ -4456,21 +4455,7 @@
             <w:rStyle w:val="Hiperligao"/>
             <w:lang w:val="pt-PT"/>
           </w:rPr>
-          <w:t>https://www.google.es/search?q=ordenadores+sobremesa&amp;source</w:t>
-        </w:r>
-        <w:r>
-          <w:rPr>
-            <w:rStyle w:val="Hiperligao"/>
-            <w:lang w:val="pt-PT"/>
-          </w:rPr>
-          <w:t>=</w:t>
-        </w:r>
-        <w:r>
-          <w:rPr>
-            <w:rStyle w:val="Hiperligao"/>
-            <w:lang w:val="pt-PT"/>
-          </w:rPr>
-          <w:t>lnms&amp;tbm=shop&amp;sa=X&amp;ved=0ahUKEwiWpYzLu97eAhWnz4UKHfM7AgQQ_AUIDygC&amp;biw=1366&amp;bih=626</w:t>
+          <w:t>https://www.google.es/search?q=ordenadores+sobremesa&amp;source=lnms&amp;tbm=shop&amp;sa=X&amp;ved=0ahUKEwiWpYzLu97eAhWnz4UKHfM7AgQQ_AUIDygC&amp;biw=1366&amp;bih=626</w:t>
         </w:r>
       </w:hyperlink>
     </w:p>
@@ -4532,21 +4517,7 @@
             <w:rStyle w:val="Hiperligao"/>
             <w:lang w:val="pt-PT"/>
           </w:rPr>
-          <w:t>https://www.process.st/bitbucket-vs-github-version-control-softw</w:t>
-        </w:r>
-        <w:r>
-          <w:rPr>
-            <w:rStyle w:val="Hiperligao"/>
-            <w:lang w:val="pt-PT"/>
-          </w:rPr>
-          <w:t>a</w:t>
-        </w:r>
-        <w:r>
-          <w:rPr>
-            <w:rStyle w:val="Hiperligao"/>
-            <w:lang w:val="pt-PT"/>
-          </w:rPr>
-          <w:t>re/</w:t>
+          <w:t>https://www.process.st/bitbucket-vs-github-version-control-software/</w:t>
         </w:r>
       </w:hyperlink>
     </w:p>
@@ -4573,19 +4544,7 @@
           <w:rPr>
             <w:rStyle w:val="Hiperligao"/>
           </w:rPr>
-          <w:t>https://travis-ci.com/pl</w:t>
-        </w:r>
-        <w:r>
-          <w:rPr>
-            <w:rStyle w:val="Hiperligao"/>
-          </w:rPr>
-          <w:t>a</w:t>
-        </w:r>
-        <w:r>
-          <w:rPr>
-            <w:rStyle w:val="Hiperligao"/>
-          </w:rPr>
-          <w:t>ns</w:t>
+          <w:t>https://travis-ci.com/plans</w:t>
         </w:r>
       </w:hyperlink>
     </w:p>
@@ -4616,21 +4575,7 @@
             <w:rStyle w:val="Hiperligao"/>
             <w:lang w:val="pt-PT"/>
           </w:rPr>
-          <w:t>https://www.amazon.es/dp/B07DQHK6SH/ref=sspa_dk_detail</w:t>
-        </w:r>
-        <w:r>
-          <w:rPr>
-            <w:rStyle w:val="Hiperligao"/>
-            <w:lang w:val="pt-PT"/>
-          </w:rPr>
-          <w:t>_</w:t>
-        </w:r>
-        <w:r>
-          <w:rPr>
-            <w:rStyle w:val="Hiperligao"/>
-            <w:lang w:val="pt-PT"/>
-          </w:rPr>
-          <w:t>3?psc=1&amp;pd_rd_i=B07DQHK6SH&amp;pf_rd_m=A1AT7YVPFBWXBL&amp;pf_rd_p=6d677afd-64cf-48fe-9556-faf126f8d23c&amp;pd_rd_wg=i2lqh&amp;pf_rd_r=VHW94DANY47N7WNCPKYQ&amp;pf_rd_s=desktop-dp-sims&amp;pf_rd_t=40701&amp;pd_rd_w=SJpEy&amp;pf_rd_i=desktop-dp-sims&amp;pd_rd_r=366bddde-eb5b-11e8-9a11-fb6ade2adbb0</w:t>
+          <w:t>https://www.amazon.es/dp/B07DQHK6SH/ref=sspa_dk_detail_3?psc=1&amp;pd_rd_i=B07DQHK6SH&amp;pf_rd_m=A1AT7YVPFBWXBL&amp;pf_rd_p=6d677afd-64cf-48fe-9556-faf126f8d23c&amp;pd_rd_wg=i2lqh&amp;pf_rd_r=VHW94DANY47N7WNCPKYQ&amp;pf_rd_s=desktop-dp-sims&amp;pf_rd_t=40701&amp;pd_rd_w=SJpEy&amp;pf_rd_i=desktop-dp-sims&amp;pd_rd_r=366bddde-eb5b-11e8-9a11-fb6ade2adbb0</w:t>
         </w:r>
       </w:hyperlink>
     </w:p>
@@ -4661,26 +4606,32 @@
             <w:rStyle w:val="Hiperligao"/>
             <w:lang w:val="pt-PT"/>
           </w:rPr>
-          <w:t>https://eventos.uam.es/25764/tickets/the-2</w:t>
-        </w:r>
-        <w:r>
-          <w:rPr>
-            <w:rStyle w:val="Hiperligao"/>
-            <w:lang w:val="pt-PT"/>
-          </w:rPr>
-          <w:t>3</w:t>
-        </w:r>
-        <w:r>
-          <w:rPr>
-            <w:rStyle w:val="Hiperligao"/>
-            <w:lang w:val="pt-PT"/>
-          </w:rPr>
-          <w:t>rd-iberoamerican-congress-on-pattern-recognition-ciarp-2018.html</w:t>
+          <w:t>https://eventos.uam.es/25764/tickets/the-23rd-iberoamerican-congress-on-pattern-recognition-ciarp-2018.html</w:t>
         </w:r>
       </w:hyperlink>
     </w:p>
   </w:footnote>
 </w:footnotes>
+</file>
+
+<file path=word/header1.xml><?xml version="1.0" encoding="utf-8"?>
+<w:hdr xmlns:wpc="http://schemas.microsoft.com/office/word/2010/wordprocessingCanvas" xmlns:mc="http://schemas.openxmlformats.org/markup-compatibility/2006" xmlns:o="urn:schemas-microsoft-com:office:office" xmlns:r="http://schemas.openxmlformats.org/officeDocument/2006/relationships" xmlns:m="http://schemas.openxmlformats.org/officeDocument/2006/math" xmlns:v="urn:schemas-microsoft-com:vml" xmlns:wp14="http://schemas.microsoft.com/office/word/2010/wordprocessingDrawing" xmlns:wp="http://schemas.openxmlformats.org/drawingml/2006/wordprocessingDrawing" xmlns:w10="urn:schemas-microsoft-com:office:word" xmlns:w="http://schemas.openxmlformats.org/wordprocessingml/2006/main" xmlns:w14="http://schemas.microsoft.com/office/word/2010/wordml" xmlns:w15="http://schemas.microsoft.com/office/word/2012/wordml" xmlns:wpg="http://schemas.microsoft.com/office/word/2010/wordprocessingGroup" xmlns:wpi="http://schemas.microsoft.com/office/word/2010/wordprocessingInk" xmlns:wne="http://schemas.microsoft.com/office/word/2006/wordml" xmlns:wps="http://schemas.microsoft.com/office/word/2010/wordprocessingShape" mc:Ignorable="w14 w15 wp14">
+  <w:p>
+    <w:pPr>
+      <w:pStyle w:val="Cabealho"/>
+    </w:pPr>
+    <w:r>
+      <w:t>Presupuesto por Conceptos</w:t>
+    </w:r>
+    <w:r>
+      <w:tab/>
+    </w:r>
+    <w:r>
+      <w:tab/>
+      <w:t>SDAC</w:t>
+    </w:r>
+  </w:p>
+</w:hdr>
 </file>
 
 <file path=word/numbering.xml><?xml version="1.0" encoding="utf-8"?>
@@ -5631,7 +5582,7 @@
 </file>
 
 <file path=customXml/itemProps1.xml><?xml version="1.0" encoding="utf-8"?>
-<ds:datastoreItem xmlns:ds="http://schemas.openxmlformats.org/officeDocument/2006/customXml" ds:itemID="{385ADAAB-3DA5-4389-BB63-C1C887E8282B}">
+<ds:datastoreItem xmlns:ds="http://schemas.openxmlformats.org/officeDocument/2006/customXml" ds:itemID="{8BEA1E70-8591-4BFB-9D9F-40B260277B3E}">
   <ds:schemaRefs>
     <ds:schemaRef ds:uri="http://schemas.openxmlformats.org/officeDocument/2006/bibliography"/>
   </ds:schemaRefs>

</xml_diff>